<commit_message>
os refer main body done
</commit_message>
<xml_diff>
--- a/ос/доклад/реферат_черновик (копия).docx
+++ b/ос/доклад/реферат_черновик (копия).docx
@@ -2435,8 +2435,49 @@
     </w:p>
     <w:p>
       <w:pPr>
+        <w:ind w:firstLine="708"/>
         <w:shd w:val="nil"/>
       </w:pPr>
+      <w:r/>
+      <w:r>
+        <w:t xml:space="preserve">ReiserFS - это журналируемая файловая система общего назначения, впервые представленная в 2001 году, изначально разработанная и реализованная командой Namesys во главе с Хансом Райзером . ReiserFS в настоящее время поддерживается в Linux (без поддержки квот) под лицензией GPLv2 . Представленн</w:t>
+      </w:r>
+      <w:r>
+        <w:t xml:space="preserve">ая в версии ядра Linux 2.4.1 , это была первая файловая система с журналированием, включенная в стандартное ядро. </w:t>
+      </w:r>
+      <w:r/>
+      <w:r/>
+    </w:p>
+    <w:p>
+      <w:pPr>
+        <w:ind w:firstLine="708"/>
+        <w:shd w:val="nil" w:color="000000"/>
+      </w:pPr>
+      <w:r/>
+      <w:r>
+        <w:t xml:space="preserve">Namesys вышла из бизнеса в 2008 году после осуждения Райзера за убийство. В настоящее время продукт поддерживается добровольцами как открытый исходный код. </w:t>
+      </w:r>
+      <w:r/>
+    </w:p>
+    <w:p>
+      <w:pPr>
+        <w:ind w:firstLine="708"/>
+        <w:shd w:val="nil" w:color="000000"/>
+      </w:pPr>
+      <w:r/>
+      <w:r>
+        <w:t xml:space="preserve">На момент своего появления ReiserFS предлагала функции, которые не были доступны в существующих файловых системах Linux. Одним из примеров является «упаковка хвоста» - схема уменьшения внутренней фрагментации.</w:t>
+      </w:r>
+      <w:r/>
+    </w:p>
+    <w:p>
+      <w:pPr>
+        <w:ind w:firstLine="708"/>
+        <w:shd w:val="nil" w:color="000000"/>
+      </w:pPr>
+      <w:r>
+        <w:t xml:space="preserve">Кроме того, отличительными чертами ReiserFS является использование В-деревьев, быстрое журналирование, эффективная работа с файлами малого объема и собственная модификация структуры  стандартных для UNIX узлов inode файловой системы.</w:t>
+      </w:r>
       <w:r>
         <w:br w:type="page"/>
       </w:r>
@@ -2636,7 +2677,7 @@
         <w:t xml:space="preserve">]</w:t>
       </w:r>
       <w:r>
-        <w:t xml:space="preserve">. Прежде всего это решение было вдохновлено широким применением В-деревьев в СУБД.</w:t>
+        <w:t xml:space="preserve">. Прежде всего это решение было вдохновлено широким применением В-деревьев в СУБД. Пример В-дерева представлен на рисунке 1.</w:t>
       </w:r>
       <w:r/>
     </w:p>
@@ -2658,7 +2699,7 @@
           <mc:Choice Requires="wpg">
             <w:drawing>
               <wp:inline xmlns:wp="http://schemas.openxmlformats.org/drawingml/2006/wordprocessingDrawing" distT="0" distB="0" distL="0" distR="0">
-                <wp:extent cx="5226440" cy="2046902"/>
+                <wp:extent cx="4352738" cy="1704722"/>
                 <wp:effectExtent l="0" t="0" r="0" b="0"/>
                 <wp:docPr id="2" name="" hidden="false"/>
                 <wp:cNvGraphicFramePr>
@@ -2682,7 +2723,7 @@
                       <pic:spPr bwMode="auto">
                         <a:xfrm flipH="0" flipV="0">
                           <a:off x="0" y="0"/>
-                          <a:ext cx="5226439" cy="2046901"/>
+                          <a:ext cx="4352738" cy="1704722"/>
                         </a:xfrm>
                         <a:prstGeom prst="rect">
                           <a:avLst/>
@@ -2712,7 +2753,7 @@
                   <v:f eqn="sum @10 21600 0"/>
                 </v:formulas>
               </v:shapetype>
-              <v:shape id="_x0000_i1" o:spid="_x0000_s1" type="#_x0000_t75" style="mso-wrap-distance-left:0.0pt;mso-wrap-distance-top:0.0pt;mso-wrap-distance-right:0.0pt;mso-wrap-distance-bottom:0.0pt;width:411.5pt;height:161.2pt;" stroked="false">
+              <v:shape id="_x0000_i1" o:spid="_x0000_s1" type="#_x0000_t75" style="mso-wrap-distance-left:0.0pt;mso-wrap-distance-top:0.0pt;mso-wrap-distance-right:0.0pt;mso-wrap-distance-bottom:0.0pt;width:342.7pt;height:134.2pt;" stroked="false">
                 <v:path textboxrect="0,0,0,0"/>
                 <v:imagedata r:id="rId15" o:title=""/>
               </v:shape>
@@ -3748,7 +3789,7 @@
         <w:rPr>
           <w:highlight w:val="none"/>
         </w:rPr>
-        <w:t xml:space="preserve">Суть внутренней фрагментации показана на рисунке 1 и заключается в том, что при записи файла на диск остается не полностью занятый блок, что приводит к неэффективному использованию дискового пространства. Особенно это заметно при большом размере блоков.</w:t>
+        <w:t xml:space="preserve">Суть внутренней фрагментации показана на рисунке 3 и заключается в том, что при записи файла на диск остается не полностью занятый блок, что приводит к неэффективному использованию дискового пространства. Особенно это заметно при большом размере блоков.</w:t>
       </w:r>
       <w:r>
         <w:rPr>
@@ -3756,8 +3797,6 @@
         </w:rPr>
       </w:r>
       <w:r/>
-    </w:p>
-    <w:p>
       <w:r>
         <w:rPr>
           <w:highlight w:val="none"/>
@@ -3858,7 +3897,7 @@
         <w:rPr>
           <w:highlight w:val="none"/>
         </w:rPr>
-        <w:t xml:space="preserve">Рисунок 1 - внутренняя фрагментация данных</w:t>
+        <w:t xml:space="preserve">Рисунок 3 - внутренняя фрагментация данных</w:t>
       </w:r>
       <w:r>
         <w:rPr>
@@ -3927,7 +3966,7 @@
         <w:rPr>
           <w:highlight w:val="none"/>
         </w:rPr>
-        <w:t xml:space="preserve">, как это показано на рисунке 2. Внешняя фрагментация данных приводит к значительному замедлению чтения файлов из-за физической удаленности их частей на диске, что особенно заметно в случае HDD-накопителей.</w:t>
+        <w:t xml:space="preserve">, как это показано на рисунке 4. Внешняя фрагментация данных приводит к значительному замедлению чтения файлов из-за физической удаленности их частей на диске, что особенно заметно в случае HDD-накопителей.</w:t>
       </w:r>
       <w:r>
         <w:rPr>
@@ -3954,7 +3993,7 @@
           <mc:Choice Requires="wpg">
             <w:drawing>
               <wp:inline xmlns:wp="http://schemas.openxmlformats.org/drawingml/2006/wordprocessingDrawing" distT="0" distB="0" distL="0" distR="0">
-                <wp:extent cx="4054815" cy="742950"/>
+                <wp:extent cx="4521212" cy="828406"/>
                 <wp:effectExtent l="0" t="0" r="0" b="0"/>
                 <wp:docPr id="5" name="" hidden="false"/>
                 <wp:cNvGraphicFramePr>
@@ -3978,7 +4017,7 @@
                       <pic:spPr bwMode="auto">
                         <a:xfrm flipH="0" flipV="0">
                           <a:off x="0" y="0"/>
-                          <a:ext cx="4054815" cy="742950"/>
+                          <a:ext cx="4521212" cy="828406"/>
                         </a:xfrm>
                         <a:prstGeom prst="rect">
                           <a:avLst/>
@@ -4008,7 +4047,7 @@
                   <v:f eqn="sum @10 21600 0"/>
                 </v:formulas>
               </v:shapetype>
-              <v:shape id="_x0000_i4" o:spid="_x0000_s4" type="#_x0000_t75" style="mso-wrap-distance-left:0.0pt;mso-wrap-distance-top:0.0pt;mso-wrap-distance-right:0.0pt;mso-wrap-distance-bottom:0.0pt;width:319.3pt;height:58.5pt;" stroked="false">
+              <v:shape id="_x0000_i4" o:spid="_x0000_s4" type="#_x0000_t75" style="mso-wrap-distance-left:0.0pt;mso-wrap-distance-top:0.0pt;mso-wrap-distance-right:0.0pt;mso-wrap-distance-bottom:0.0pt;width:356.0pt;height:65.2pt;" stroked="false">
                 <v:path textboxrect="0,0,0,0"/>
                 <v:imagedata r:id="rId18" o:title=""/>
               </v:shape>
@@ -4035,7 +4074,7 @@
         <w:rPr>
           <w:highlight w:val="none"/>
         </w:rPr>
-        <w:t xml:space="preserve">Рисунок 2 - внешняя фрагментация данных</w:t>
+        <w:t xml:space="preserve">Рисунок 4 - внешняя фрагментация данных</w:t>
       </w:r>
       <w:r>
         <w:rPr>
@@ -4056,7 +4095,6 @@
         <w:rPr>
           <w:highlight w:val="none"/>
         </w:rPr>
-        <w:tab/>
         <w:t xml:space="preserve">Тем не менее, негативный эффект от внешней фрагментации может быть уменьшен, если «хвосты» хранятся близко к остальным блокам файла, а операционная система использует механизм опережающего чтения.</w:t>
       </w:r>
       <w:r>
@@ -4087,10 +4125,29 @@
     </w:p>
     <w:p>
       <w:pPr>
-        <w:pStyle w:val="716"/>
+        <w:shd w:val="nil"/>
         <w:rPr>
           <w:b/>
           <w:sz w:val="28"/>
+          <w:highlight w:val="none"/>
+        </w:rPr>
+      </w:pPr>
+      <w:r>
+        <w:rPr>
+          <w:highlight w:val="none"/>
+        </w:rPr>
+        <w:br w:type="page"/>
+      </w:r>
+      <w:r>
+        <w:rPr>
+          <w:highlight w:val="none"/>
+        </w:rPr>
+      </w:r>
+    </w:p>
+    <w:p>
+      <w:pPr>
+        <w:pStyle w:val="716"/>
+        <w:rPr>
           <w:highlight w:val="none"/>
         </w:rPr>
       </w:pPr>
@@ -4168,7 +4225,7 @@
         <w:rPr>
           <w:highlight w:val="none"/>
         </w:rPr>
-        <w:t xml:space="preserve">Как видно из рисунка 1, ReiserFS обеспечивает самую высокую скорость чтения для файлов малого размера, но уступает JFS при среднем размере файла. При большом объеме файлов производительность рассматриваемых ФС примерно одинакова. </w:t>
+        <w:t xml:space="preserve">Как видно из рисунка 5, ReiserFS обеспечивает самую высокую скорость чтения для файлов малого размера, но уступает JFS при среднем размере файла. При большом объеме файлов производительность рассматриваемых ФС примерно одинакова. </w:t>
       </w:r>
       <w:r>
         <w:rPr>
@@ -4276,7 +4333,7 @@
         <w:rPr>
           <w:highlight w:val="none"/>
         </w:rPr>
-        <w:t xml:space="preserve">Рисунок 1 - скорость чтения файлов в различных ФС</w:t>
+        <w:t xml:space="preserve">Рисунок 5 - скорость чтения файлов в различных ФС</w:t>
       </w:r>
       <w:r>
         <w:rPr>
@@ -4298,7 +4355,7 @@
         <w:rPr>
           <w:highlight w:val="none"/>
         </w:rPr>
-        <w:t xml:space="preserve">Исходя из рисунка 2, можно заключить, что ReiserFS имеет самую низкую скорость записи из всех рассматриваемых файловых систем.</w:t>
+        <w:t xml:space="preserve">Исходя из рисунка 6, можно заключить, что ReiserFS имеет самую низкую скорость записи из всех рассматриваемых файловых систем.</w:t>
       </w:r>
       <w:r/>
     </w:p>
@@ -4401,7 +4458,7 @@
         <w:rPr>
           <w:highlight w:val="none"/>
         </w:rPr>
-        <w:t xml:space="preserve">Рисунок 2 - </w:t>
+        <w:t xml:space="preserve">Рисунок 6 - </w:t>
       </w:r>
       <w:r>
         <w:rPr>
@@ -4429,7 +4486,7 @@
         <w:rPr>
           <w:highlight w:val="none"/>
         </w:rPr>
-        <w:t xml:space="preserve">Рисунок 3 иллюстрирует, что EXT4 значительно уступает остальным рассматриваемым ФС по скорости повторного чтения. Скорость ReiserFS в данном случае значительно не отличается.</w:t>
+        <w:t xml:space="preserve">Рисунок 7 иллюстрирует, что EXT4 значительно уступает остальным рассматриваемым ФС по скорости повторного чтения. Скорость ReiserFS в данном случае значительно не отличается.</w:t>
       </w:r>
       <w:r>
         <w:rPr>
@@ -4537,7 +4594,7 @@
         <w:rPr>
           <w:highlight w:val="none"/>
         </w:rPr>
-        <w:t xml:space="preserve">Рисунок 3 - </w:t>
+        <w:t xml:space="preserve">Рисунок 7 - </w:t>
       </w:r>
       <w:r>
         <w:rPr>
@@ -4565,7 +4622,7 @@
         <w:rPr>
           <w:highlight w:val="none"/>
         </w:rPr>
-        <w:t xml:space="preserve">Согласно рисунку 4, RaiserFS имеет низкую скорость повторной записи при малом объеме файла, однако для средних и больших файлов, различия в скорости рассматриваемых ФС незначительны.</w:t>
+        <w:t xml:space="preserve">Согласно рисунку 8, RaiserFS имеет низкую скорость повторной записи при малом объеме файла, однако для средних и больших файлов, различия в скорости рассматриваемых ФС незначительны.</w:t>
       </w:r>
       <w:r>
         <w:rPr>
@@ -4591,7 +4648,7 @@
           <mc:Choice Requires="wpg">
             <w:drawing>
               <wp:inline xmlns:wp="http://schemas.openxmlformats.org/drawingml/2006/wordprocessingDrawing" distT="0" distB="0" distL="0" distR="0">
-                <wp:extent cx="2406990" cy="1511382"/>
+                <wp:extent cx="2865264" cy="1799139"/>
                 <wp:effectExtent l="0" t="0" r="0" b="0"/>
                 <wp:docPr id="9" name="" hidden="false"/>
                 <wp:cNvGraphicFramePr>
@@ -4615,7 +4672,7 @@
                       <pic:spPr bwMode="auto">
                         <a:xfrm flipH="0" flipV="0">
                           <a:off x="0" y="0"/>
-                          <a:ext cx="2406989" cy="1511381"/>
+                          <a:ext cx="2865264" cy="1799138"/>
                         </a:xfrm>
                         <a:prstGeom prst="rect">
                           <a:avLst/>
@@ -4645,7 +4702,7 @@
                   <v:f eqn="sum @10 21600 0"/>
                 </v:formulas>
               </v:shapetype>
-              <v:shape id="_x0000_i8" o:spid="_x0000_s8" type="#_x0000_t75" style="mso-wrap-distance-left:0.0pt;mso-wrap-distance-top:0.0pt;mso-wrap-distance-right:0.0pt;mso-wrap-distance-bottom:0.0pt;width:189.5pt;height:119.0pt;" stroked="false">
+              <v:shape id="_x0000_i8" o:spid="_x0000_s8" type="#_x0000_t75" style="mso-wrap-distance-left:0.0pt;mso-wrap-distance-top:0.0pt;mso-wrap-distance-right:0.0pt;mso-wrap-distance-bottom:0.0pt;width:225.6pt;height:141.7pt;" stroked="false">
                 <v:path textboxrect="0,0,0,0"/>
                 <v:imagedata r:id="rId20" o:title=""/>
               </v:shape>
@@ -4673,7 +4730,7 @@
         <w:rPr>
           <w:highlight w:val="none"/>
         </w:rPr>
-        <w:t xml:space="preserve">Рисунок 4 - </w:t>
+        <w:t xml:space="preserve">Рисунок 8 - </w:t>
       </w:r>
       <w:r>
         <w:rPr>
@@ -4728,6 +4785,7 @@
     </w:p>
     <w:p>
       <w:pPr>
+        <w:ind w:firstLine="0"/>
         <w:shd w:val="nil"/>
       </w:pPr>
       <w:r>

</xml_diff>